<commit_message>
Update Meeting Minutes of 26 October 2022
</commit_message>
<xml_diff>
--- a/Project code-title/Requirements/Core5 SPROJ Minutes Compilation.docx
+++ b/Project code-title/Requirements/Core5 SPROJ Minutes Compilation.docx
@@ -119,14 +119,7 @@
           <w:sz w:val="24"/>
           <w:szCs w:val="24"/>
         </w:rPr>
-        <w:t xml:space="preserve"> for accommodation of</w:t>
-      </w:r>
-      <w:r>
-        <w:rPr>
-          <w:sz w:val="24"/>
-          <w:szCs w:val="24"/>
-        </w:rPr>
-        <w:t xml:space="preserve"> our ideas and ideology. </w:t>
+        <w:t xml:space="preserve"> for accommodation of our ideas and ideology. </w:t>
       </w:r>
     </w:p>
     <w:p>
@@ -238,36 +231,22 @@
           <w:sz w:val="24"/>
           <w:szCs w:val="24"/>
         </w:rPr>
-        <w:t>Tilting a phone is c</w:t>
-      </w:r>
-      <w:r>
-        <w:rPr>
-          <w:sz w:val="24"/>
-          <w:szCs w:val="24"/>
-        </w:rPr>
-        <w:t xml:space="preserve">onsidered a slight inconvenience for the end user, because the player has to utilize both hands to play the game. A game which can be played using two hands is considered easy to play. </w:t>
-      </w:r>
-    </w:p>
-    <w:p>
-      <w:pPr>
-        <w:rPr>
-          <w:sz w:val="24"/>
-          <w:szCs w:val="24"/>
-        </w:rPr>
-      </w:pPr>
-      <w:r>
-        <w:rPr>
-          <w:sz w:val="24"/>
-          <w:szCs w:val="24"/>
-        </w:rPr>
-        <w:t>We have to think of 3 ways in which we can integrate social elements/f</w:t>
-      </w:r>
-      <w:r>
-        <w:rPr>
-          <w:sz w:val="24"/>
-          <w:szCs w:val="24"/>
-        </w:rPr>
-        <w:t xml:space="preserve">eatures into the game (Abdullah's personal assignment) </w:t>
+        <w:t xml:space="preserve">Tilting a phone is considered a slight inconvenience for the end user, because the player has to utilize both hands to play the game. A game which can be played using two hands is considered easy to play. </w:t>
+      </w:r>
+    </w:p>
+    <w:p>
+      <w:pPr>
+        <w:rPr>
+          <w:sz w:val="24"/>
+          <w:szCs w:val="24"/>
+        </w:rPr>
+      </w:pPr>
+      <w:r>
+        <w:rPr>
+          <w:sz w:val="24"/>
+          <w:szCs w:val="24"/>
+        </w:rPr>
+        <w:t xml:space="preserve">We have to think of 3 ways in which we can integrate social elements/features into the game (Abdullah's personal assignment) </w:t>
       </w:r>
     </w:p>
     <w:p>
@@ -297,14 +276,7 @@
           <w:sz w:val="24"/>
           <w:szCs w:val="24"/>
         </w:rPr>
-        <w:t>What will be the starting animation sequence, for example, showing pro</w:t>
-      </w:r>
-      <w:r>
-        <w:rPr>
-          <w:sz w:val="24"/>
-          <w:szCs w:val="24"/>
-        </w:rPr>
-        <w:t xml:space="preserve">gression from thieves to our car. Are we the thieves and what are we being chased by? The animation should be short and under 8 seconds so that the player does not get bored. </w:t>
+        <w:t xml:space="preserve">What will be the starting animation sequence, for example, showing progression from thieves to our car. Are we the thieves and what are we being chased by? The animation should be short and under 8 seconds so that the player does not get bored. </w:t>
       </w:r>
       <w:proofErr w:type="gramStart"/>
       <w:r>
@@ -320,14 +292,7 @@
           <w:sz w:val="24"/>
           <w:szCs w:val="24"/>
         </w:rPr>
-        <w:t xml:space="preserve"> animation generation expertise is required for a good animation, which we do</w:t>
-      </w:r>
-      <w:r>
-        <w:rPr>
-          <w:sz w:val="24"/>
-          <w:szCs w:val="24"/>
-        </w:rPr>
-        <w:t xml:space="preserve">n't have. </w:t>
+        <w:t xml:space="preserve"> animation generation expertise is required for a good animation, which we don't have. </w:t>
       </w:r>
     </w:p>
     <w:p>
@@ -373,14 +338,7 @@
           <w:sz w:val="24"/>
           <w:szCs w:val="24"/>
         </w:rPr>
-        <w:t>Live and breathe the racing genre for next 8-9 months in research. Live in present and check out game</w:t>
-      </w:r>
-      <w:r>
-        <w:rPr>
-          <w:sz w:val="24"/>
-          <w:szCs w:val="24"/>
-        </w:rPr>
-        <w:t xml:space="preserve">s of today. </w:t>
+        <w:t xml:space="preserve">Live and breathe the racing genre for next 8-9 months in research. Live in present and check out games of today. </w:t>
       </w:r>
     </w:p>
     <w:p>
@@ -410,14 +368,7 @@
           <w:sz w:val="24"/>
           <w:szCs w:val="24"/>
         </w:rPr>
-        <w:t xml:space="preserve">We will have to learn path generation if using Unity maps. Unity should generate itself again to give infinite track. Landscaping + titling leads to loss of audience as game controls </w:t>
-      </w:r>
-      <w:r>
-        <w:rPr>
-          <w:sz w:val="24"/>
-          <w:szCs w:val="24"/>
-        </w:rPr>
-        <w:t>become specific</w:t>
+        <w:t>We will have to learn path generation if using Unity maps. Unity should generate itself again to give infinite track. Landscaping + titling leads to loss of audience as game controls become specific</w:t>
       </w:r>
     </w:p>
     <w:p>
@@ -479,14 +430,7 @@
           <w:sz w:val="24"/>
           <w:szCs w:val="24"/>
         </w:rPr>
-        <w:t xml:space="preserve">5 driving, 5 racing) which have 1M+ downloads and play them for at least 1 hour. Understand how the game mechanics, logic work. Finalize </w:t>
-      </w:r>
-      <w:r>
-        <w:rPr>
-          <w:sz w:val="24"/>
-          <w:szCs w:val="24"/>
-        </w:rPr>
-        <w:t>the narrative.</w:t>
+        <w:t>5 driving, 5 racing) which have 1M+ downloads and play them for at least 1 hour. Understand how the game mechanics, logic work. Finalize the narrative.</w:t>
       </w:r>
     </w:p>
     <w:p>
@@ -1216,8 +1160,6 @@
           <w:lang w:val="en-US"/>
         </w:rPr>
       </w:pPr>
-      <w:bookmarkStart w:id="0" w:name="_GoBack"/>
-      <w:bookmarkEnd w:id="0"/>
     </w:p>
     <w:p>
       <w:pPr>
@@ -1528,6 +1470,156 @@
           <w:lang w:val="en-US"/>
         </w:rPr>
       </w:pPr>
+    </w:p>
+    <w:p>
+      <w:pPr>
+        <w:rPr>
+          <w:b/>
+          <w:bCs/>
+          <w:sz w:val="24"/>
+          <w:szCs w:val="24"/>
+          <w:u w:val="single"/>
+        </w:rPr>
+      </w:pPr>
+      <w:r>
+        <w:rPr>
+          <w:b/>
+          <w:bCs/>
+          <w:sz w:val="24"/>
+          <w:szCs w:val="24"/>
+          <w:u w:val="single"/>
+        </w:rPr>
+        <w:t xml:space="preserve">Minutes: Meeting with Sir </w:t>
+      </w:r>
+      <w:proofErr w:type="spellStart"/>
+      <w:r>
+        <w:rPr>
+          <w:b/>
+          <w:bCs/>
+          <w:sz w:val="24"/>
+          <w:szCs w:val="24"/>
+          <w:u w:val="single"/>
+        </w:rPr>
+        <w:t>Waqar</w:t>
+      </w:r>
+      <w:proofErr w:type="spellEnd"/>
+      <w:r>
+        <w:rPr>
+          <w:b/>
+          <w:bCs/>
+          <w:sz w:val="24"/>
+          <w:szCs w:val="24"/>
+          <w:u w:val="single"/>
+        </w:rPr>
+        <w:t xml:space="preserve"> (26 October 2022)</w:t>
+      </w:r>
+    </w:p>
+    <w:p>
+      <w:pPr>
+        <w:pStyle w:val="ListParagraph"/>
+        <w:numPr>
+          <w:ilvl w:val="0"/>
+          <w:numId w:val="11"/>
+        </w:numPr>
+        <w:rPr>
+          <w:sz w:val="24"/>
+          <w:szCs w:val="24"/>
+        </w:rPr>
+      </w:pPr>
+      <w:r>
+        <w:rPr>
+          <w:sz w:val="24"/>
+          <w:szCs w:val="24"/>
+        </w:rPr>
+        <w:t>2 weeks’ progress on game reviewed by sir</w:t>
+      </w:r>
+    </w:p>
+    <w:p>
+      <w:pPr>
+        <w:pStyle w:val="ListParagraph"/>
+        <w:numPr>
+          <w:ilvl w:val="0"/>
+          <w:numId w:val="11"/>
+        </w:numPr>
+        <w:rPr>
+          <w:sz w:val="24"/>
+          <w:szCs w:val="24"/>
+        </w:rPr>
+      </w:pPr>
+      <w:r>
+        <w:rPr>
+          <w:sz w:val="24"/>
+          <w:szCs w:val="24"/>
+        </w:rPr>
+        <w:t>Work done: infinite path, importing models, straight and sideways translation movement of bike model</w:t>
+      </w:r>
+    </w:p>
+    <w:p>
+      <w:pPr>
+        <w:pStyle w:val="ListParagraph"/>
+        <w:numPr>
+          <w:ilvl w:val="0"/>
+          <w:numId w:val="11"/>
+        </w:numPr>
+        <w:rPr>
+          <w:sz w:val="24"/>
+          <w:szCs w:val="24"/>
+        </w:rPr>
+      </w:pPr>
+      <w:r>
+        <w:rPr>
+          <w:sz w:val="24"/>
+          <w:szCs w:val="24"/>
+        </w:rPr>
+        <w:t>Issues: camera angle, bike tilt, wheels’ rotation yet to be implemented correctly</w:t>
+      </w:r>
+    </w:p>
+    <w:p>
+      <w:pPr>
+        <w:pStyle w:val="ListParagraph"/>
+        <w:numPr>
+          <w:ilvl w:val="0"/>
+          <w:numId w:val="11"/>
+        </w:numPr>
+        <w:rPr>
+          <w:sz w:val="24"/>
+          <w:szCs w:val="24"/>
+        </w:rPr>
+      </w:pPr>
+      <w:r>
+        <w:rPr>
+          <w:sz w:val="24"/>
+          <w:szCs w:val="24"/>
+        </w:rPr>
+        <w:t xml:space="preserve">Next work target: after meeting with </w:t>
+      </w:r>
+      <w:proofErr w:type="spellStart"/>
+      <w:r>
+        <w:rPr>
+          <w:sz w:val="24"/>
+          <w:szCs w:val="24"/>
+        </w:rPr>
+        <w:t>Mindstorm</w:t>
+      </w:r>
+      <w:proofErr w:type="spellEnd"/>
+      <w:r>
+        <w:rPr>
+          <w:sz w:val="24"/>
+          <w:szCs w:val="24"/>
+        </w:rPr>
+        <w:t xml:space="preserve"> labs</w:t>
+      </w:r>
+    </w:p>
+    <w:p>
+      <w:pPr>
+        <w:rPr>
+          <w:sz w:val="24"/>
+          <w:szCs w:val="24"/>
+          <w:lang w:val="en-US"/>
+        </w:rPr>
+      </w:pPr>
+      <w:bookmarkStart w:id="0" w:name="_GoBack"/>
+      <w:bookmarkEnd w:id="0"/>
     </w:p>
     <w:sectPr>
       <w:pgSz w:w="12240" w:h="15840"/>
@@ -2734,6 +2826,119 @@
     </w:lvl>
   </w:abstractNum>
   <w:abstractNum w:abstractNumId="8" w15:restartNumberingAfterBreak="0">
+    <w:nsid w:val="65621D5A"/>
+    <w:multiLevelType w:val="hybridMultilevel"/>
+    <w:tmpl w:val="637E737A"/>
+    <w:lvl w:ilvl="0" w:tplc="04090001">
+      <w:start w:val="1"/>
+      <w:numFmt w:val="bullet"/>
+      <w:lvlText w:val=""/>
+      <w:lvlJc w:val="left"/>
+      <w:pPr>
+        <w:ind w:left="720" w:hanging="360"/>
+      </w:pPr>
+      <w:rPr>
+        <w:rFonts w:ascii="Symbol" w:hAnsi="Symbol" w:hint="default"/>
+      </w:rPr>
+    </w:lvl>
+    <w:lvl w:ilvl="1" w:tplc="04090003" w:tentative="1">
+      <w:start w:val="1"/>
+      <w:numFmt w:val="bullet"/>
+      <w:lvlText w:val="o"/>
+      <w:lvlJc w:val="left"/>
+      <w:pPr>
+        <w:ind w:left="1440" w:hanging="360"/>
+      </w:pPr>
+      <w:rPr>
+        <w:rFonts w:ascii="Courier New" w:hAnsi="Courier New" w:cs="Courier New" w:hint="default"/>
+      </w:rPr>
+    </w:lvl>
+    <w:lvl w:ilvl="2" w:tplc="04090005" w:tentative="1">
+      <w:start w:val="1"/>
+      <w:numFmt w:val="bullet"/>
+      <w:lvlText w:val=""/>
+      <w:lvlJc w:val="left"/>
+      <w:pPr>
+        <w:ind w:left="2160" w:hanging="360"/>
+      </w:pPr>
+      <w:rPr>
+        <w:rFonts w:ascii="Wingdings" w:hAnsi="Wingdings" w:hint="default"/>
+      </w:rPr>
+    </w:lvl>
+    <w:lvl w:ilvl="3" w:tplc="04090001" w:tentative="1">
+      <w:start w:val="1"/>
+      <w:numFmt w:val="bullet"/>
+      <w:lvlText w:val=""/>
+      <w:lvlJc w:val="left"/>
+      <w:pPr>
+        <w:ind w:left="2880" w:hanging="360"/>
+      </w:pPr>
+      <w:rPr>
+        <w:rFonts w:ascii="Symbol" w:hAnsi="Symbol" w:hint="default"/>
+      </w:rPr>
+    </w:lvl>
+    <w:lvl w:ilvl="4" w:tplc="04090003" w:tentative="1">
+      <w:start w:val="1"/>
+      <w:numFmt w:val="bullet"/>
+      <w:lvlText w:val="o"/>
+      <w:lvlJc w:val="left"/>
+      <w:pPr>
+        <w:ind w:left="3600" w:hanging="360"/>
+      </w:pPr>
+      <w:rPr>
+        <w:rFonts w:ascii="Courier New" w:hAnsi="Courier New" w:cs="Courier New" w:hint="default"/>
+      </w:rPr>
+    </w:lvl>
+    <w:lvl w:ilvl="5" w:tplc="04090005" w:tentative="1">
+      <w:start w:val="1"/>
+      <w:numFmt w:val="bullet"/>
+      <w:lvlText w:val=""/>
+      <w:lvlJc w:val="left"/>
+      <w:pPr>
+        <w:ind w:left="4320" w:hanging="360"/>
+      </w:pPr>
+      <w:rPr>
+        <w:rFonts w:ascii="Wingdings" w:hAnsi="Wingdings" w:hint="default"/>
+      </w:rPr>
+    </w:lvl>
+    <w:lvl w:ilvl="6" w:tplc="04090001" w:tentative="1">
+      <w:start w:val="1"/>
+      <w:numFmt w:val="bullet"/>
+      <w:lvlText w:val=""/>
+      <w:lvlJc w:val="left"/>
+      <w:pPr>
+        <w:ind w:left="5040" w:hanging="360"/>
+      </w:pPr>
+      <w:rPr>
+        <w:rFonts w:ascii="Symbol" w:hAnsi="Symbol" w:hint="default"/>
+      </w:rPr>
+    </w:lvl>
+    <w:lvl w:ilvl="7" w:tplc="04090003" w:tentative="1">
+      <w:start w:val="1"/>
+      <w:numFmt w:val="bullet"/>
+      <w:lvlText w:val="o"/>
+      <w:lvlJc w:val="left"/>
+      <w:pPr>
+        <w:ind w:left="5760" w:hanging="360"/>
+      </w:pPr>
+      <w:rPr>
+        <w:rFonts w:ascii="Courier New" w:hAnsi="Courier New" w:cs="Courier New" w:hint="default"/>
+      </w:rPr>
+    </w:lvl>
+    <w:lvl w:ilvl="8" w:tplc="04090005" w:tentative="1">
+      <w:start w:val="1"/>
+      <w:numFmt w:val="bullet"/>
+      <w:lvlText w:val=""/>
+      <w:lvlJc w:val="left"/>
+      <w:pPr>
+        <w:ind w:left="6480" w:hanging="360"/>
+      </w:pPr>
+      <w:rPr>
+        <w:rFonts w:ascii="Wingdings" w:hAnsi="Wingdings" w:hint="default"/>
+      </w:rPr>
+    </w:lvl>
+  </w:abstractNum>
+  <w:abstractNum w:abstractNumId="9" w15:restartNumberingAfterBreak="0">
     <w:nsid w:val="75895B97"/>
     <w:multiLevelType w:val="multilevel"/>
     <w:tmpl w:val="F078EAE6"/>
@@ -2882,7 +3087,7 @@
       </w:rPr>
     </w:lvl>
   </w:abstractNum>
-  <w:abstractNum w:abstractNumId="9" w15:restartNumberingAfterBreak="0">
+  <w:abstractNum w:abstractNumId="10" w15:restartNumberingAfterBreak="0">
     <w:nsid w:val="7DEA56C3"/>
     <w:multiLevelType w:val="multilevel"/>
     <w:tmpl w:val="59F69A92"/>
@@ -3041,7 +3246,7 @@
     <w:abstractNumId w:val="7"/>
   </w:num>
   <w:num w:numId="4">
-    <w:abstractNumId w:val="9"/>
+    <w:abstractNumId w:val="10"/>
   </w:num>
   <w:num w:numId="5">
     <w:abstractNumId w:val="2"/>
@@ -3056,10 +3261,13 @@
     <w:abstractNumId w:val="5"/>
   </w:num>
   <w:num w:numId="9">
-    <w:abstractNumId w:val="8"/>
+    <w:abstractNumId w:val="9"/>
   </w:num>
   <w:num w:numId="10">
     <w:abstractNumId w:val="3"/>
+  </w:num>
+  <w:num w:numId="11">
+    <w:abstractNumId w:val="8"/>
   </w:num>
 </w:numbering>
 </file>
@@ -3551,6 +3759,7 @@
   <w:style w:type="character" w:default="1" w:styleId="DefaultParagraphFont">
     <w:name w:val="Default Paragraph Font"/>
     <w:uiPriority w:val="1"/>
+    <w:semiHidden/>
     <w:unhideWhenUsed/>
   </w:style>
   <w:style w:type="table" w:default="1" w:styleId="TableNormal">
@@ -3601,6 +3810,22 @@
       <w:color w:val="666666"/>
       <w:sz w:val="30"/>
       <w:szCs w:val="30"/>
+    </w:rPr>
+  </w:style>
+  <w:style w:type="paragraph" w:styleId="ListParagraph">
+    <w:name w:val="List Paragraph"/>
+    <w:basedOn w:val="Normal"/>
+    <w:uiPriority w:val="34"/>
+    <w:qFormat/>
+    <w:rsid w:val="00340EE1"/>
+    <w:pPr>
+      <w:spacing w:after="160" w:line="259" w:lineRule="auto"/>
+      <w:ind w:left="720"/>
+      <w:contextualSpacing/>
+    </w:pPr>
+    <w:rPr>
+      <w:rFonts w:asciiTheme="minorHAnsi" w:eastAsiaTheme="minorHAnsi" w:hAnsiTheme="minorHAnsi" w:cstheme="minorBidi"/>
+      <w:lang w:val="en-US"/>
     </w:rPr>
   </w:style>
 </w:styles>

</xml_diff>

<commit_message>
Update Meeting Minutes + Add Chapter 1 Art of Game Design Summary
</commit_message>
<xml_diff>
--- a/Project code-title/Requirements/Core5 SPROJ Minutes Compilation.docx
+++ b/Project code-title/Requirements/Core5 SPROJ Minutes Compilation.docx
@@ -41,39 +41,7 @@
           <w:sz w:val="24"/>
           <w:szCs w:val="24"/>
         </w:rPr>
-        <w:t xml:space="preserve">- Start Ideation phase, brainstorm either about different types of games in the racing genre or brainstorm on different types of </w:t>
-      </w:r>
-      <w:proofErr w:type="spellStart"/>
-      <w:r>
-        <w:rPr>
-          <w:sz w:val="24"/>
-          <w:szCs w:val="24"/>
-        </w:rPr>
-        <w:t>hypercasual</w:t>
-      </w:r>
-      <w:proofErr w:type="spellEnd"/>
-      <w:r>
-        <w:rPr>
-          <w:sz w:val="24"/>
-          <w:szCs w:val="24"/>
-        </w:rPr>
-        <w:t xml:space="preserve"> games and what new feature can we bring to that game. For example, bring something from AAA title to a </w:t>
-      </w:r>
-      <w:proofErr w:type="spellStart"/>
-      <w:r>
-        <w:rPr>
-          <w:sz w:val="24"/>
-          <w:szCs w:val="24"/>
-        </w:rPr>
-        <w:t>hypercasual</w:t>
-      </w:r>
-      <w:proofErr w:type="spellEnd"/>
-      <w:r>
-        <w:rPr>
-          <w:sz w:val="24"/>
-          <w:szCs w:val="24"/>
-        </w:rPr>
-        <w:t>.</w:t>
+        <w:t>- Start Ideation phase, brainstorm either about different types of games in the racing genre or brainstorm on different types of hypercasual games and what new feature can we bring to that game. For example, bring something from AAA title to a hypercasual.</w:t>
       </w:r>
     </w:p>
     <w:p>
@@ -103,85 +71,37 @@
           <w:sz w:val="24"/>
           <w:szCs w:val="24"/>
         </w:rPr>
-        <w:t xml:space="preserve">- After brainstorming, fill in the template provided by </w:t>
-      </w:r>
-      <w:proofErr w:type="spellStart"/>
-      <w:r>
-        <w:rPr>
-          <w:sz w:val="24"/>
-          <w:szCs w:val="24"/>
-        </w:rPr>
-        <w:t>Mohsin</w:t>
-      </w:r>
-      <w:proofErr w:type="spellEnd"/>
-      <w:r>
-        <w:rPr>
-          <w:sz w:val="24"/>
-          <w:szCs w:val="24"/>
-        </w:rPr>
-        <w:t xml:space="preserve"> for accommodation of our ideas and ideology. </w:t>
-      </w:r>
-    </w:p>
-    <w:p>
-      <w:pPr>
-        <w:rPr>
-          <w:sz w:val="24"/>
-          <w:szCs w:val="24"/>
-        </w:rPr>
-      </w:pPr>
-      <w:r>
-        <w:rPr>
-          <w:sz w:val="24"/>
-          <w:szCs w:val="24"/>
-        </w:rPr>
-        <w:t xml:space="preserve">- Should play </w:t>
-      </w:r>
-      <w:proofErr w:type="spellStart"/>
-      <w:r>
-        <w:rPr>
-          <w:sz w:val="24"/>
-          <w:szCs w:val="24"/>
-        </w:rPr>
-        <w:t>atleast</w:t>
-      </w:r>
-      <w:proofErr w:type="spellEnd"/>
-      <w:r>
-        <w:rPr>
-          <w:sz w:val="24"/>
-          <w:szCs w:val="24"/>
-        </w:rPr>
-        <w:t xml:space="preserve"> 10 different games of the selected genre/type to get feel of the type of games and what new feature to add on top of it. </w:t>
-      </w:r>
-    </w:p>
-    <w:p>
-      <w:pPr>
-        <w:rPr>
-          <w:sz w:val="24"/>
-          <w:szCs w:val="24"/>
-        </w:rPr>
-      </w:pPr>
-      <w:r>
-        <w:rPr>
-          <w:sz w:val="24"/>
-          <w:szCs w:val="24"/>
-        </w:rPr>
-        <w:t xml:space="preserve">- ping </w:t>
-      </w:r>
-      <w:proofErr w:type="spellStart"/>
-      <w:r>
-        <w:rPr>
-          <w:sz w:val="24"/>
-          <w:szCs w:val="24"/>
-        </w:rPr>
-        <w:t>faizan</w:t>
-      </w:r>
-      <w:proofErr w:type="spellEnd"/>
-      <w:r>
-        <w:rPr>
-          <w:sz w:val="24"/>
-          <w:szCs w:val="24"/>
-        </w:rPr>
-        <w:t xml:space="preserve"> when the ideation is ready</w:t>
+        <w:t xml:space="preserve">- After brainstorming, fill in the template provided by Mohsin for accommodation of our ideas and ideology. </w:t>
+      </w:r>
+    </w:p>
+    <w:p>
+      <w:pPr>
+        <w:rPr>
+          <w:sz w:val="24"/>
+          <w:szCs w:val="24"/>
+        </w:rPr>
+      </w:pPr>
+      <w:r>
+        <w:rPr>
+          <w:sz w:val="24"/>
+          <w:szCs w:val="24"/>
+        </w:rPr>
+        <w:t xml:space="preserve">- Should play atleast 10 different games of the selected genre/type to get feel of the type of games and what new feature to add on top of it. </w:t>
+      </w:r>
+    </w:p>
+    <w:p>
+      <w:pPr>
+        <w:rPr>
+          <w:sz w:val="24"/>
+          <w:szCs w:val="24"/>
+        </w:rPr>
+      </w:pPr>
+      <w:r>
+        <w:rPr>
+          <w:sz w:val="24"/>
+          <w:szCs w:val="24"/>
+        </w:rPr>
+        <w:t>- ping faizan when the ideation is ready</w:t>
       </w:r>
     </w:p>
     <w:p>
@@ -276,54 +196,22 @@
           <w:sz w:val="24"/>
           <w:szCs w:val="24"/>
         </w:rPr>
-        <w:t xml:space="preserve">What will be the starting animation sequence, for example, showing progression from thieves to our car. Are we the thieves and what are we being chased by? The animation should be short and under 8 seconds so that the player does not get bored. </w:t>
-      </w:r>
-      <w:proofErr w:type="gramStart"/>
-      <w:r>
-        <w:rPr>
-          <w:sz w:val="24"/>
-          <w:szCs w:val="24"/>
-        </w:rPr>
-        <w:t>Plus</w:t>
-      </w:r>
-      <w:proofErr w:type="gramEnd"/>
-      <w:r>
-        <w:rPr>
-          <w:sz w:val="24"/>
-          <w:szCs w:val="24"/>
-        </w:rPr>
-        <w:t xml:space="preserve"> animation generation expertise is required for a good animation, which we don't have. </w:t>
-      </w:r>
-    </w:p>
-    <w:p>
-      <w:pPr>
-        <w:rPr>
-          <w:sz w:val="24"/>
-          <w:szCs w:val="24"/>
-        </w:rPr>
-      </w:pPr>
-      <w:r>
-        <w:rPr>
-          <w:sz w:val="24"/>
-          <w:szCs w:val="24"/>
-        </w:rPr>
-        <w:t xml:space="preserve">Endless runners are very old designs. Temple Run </w:t>
-      </w:r>
-      <w:proofErr w:type="spellStart"/>
-      <w:r>
-        <w:rPr>
-          <w:sz w:val="24"/>
-          <w:szCs w:val="24"/>
-        </w:rPr>
-        <w:t>etc</w:t>
-      </w:r>
-      <w:proofErr w:type="spellEnd"/>
-      <w:r>
-        <w:rPr>
-          <w:sz w:val="24"/>
-          <w:szCs w:val="24"/>
-        </w:rPr>
-        <w:t xml:space="preserve"> are popular because they're old, those types of games not suited for today's environment. </w:t>
+        <w:t xml:space="preserve">What will be the starting animation sequence, for example, showing progression from thieves to our car. Are we the thieves and what are we being chased by? The animation should be short and under 8 seconds so that the player does not get bored. Plus animation generation expertise is required for a good animation, which we don't have. </w:t>
+      </w:r>
+    </w:p>
+    <w:p>
+      <w:pPr>
+        <w:rPr>
+          <w:sz w:val="24"/>
+          <w:szCs w:val="24"/>
+        </w:rPr>
+      </w:pPr>
+      <w:r>
+        <w:rPr>
+          <w:sz w:val="24"/>
+          <w:szCs w:val="24"/>
+        </w:rPr>
+        <w:t xml:space="preserve">Endless runners are very old designs. Temple Run etc are popular because they're old, those types of games not suited for today's environment. </w:t>
       </w:r>
     </w:p>
     <w:p>
@@ -383,69 +271,38 @@
           <w:sz w:val="24"/>
           <w:szCs w:val="24"/>
         </w:rPr>
-        <w:t xml:space="preserve">Our idea is not very marketable but not a problem for </w:t>
-      </w:r>
-      <w:proofErr w:type="spellStart"/>
-      <w:r>
-        <w:rPr>
-          <w:sz w:val="24"/>
-          <w:szCs w:val="24"/>
-        </w:rPr>
-        <w:t>Sproj</w:t>
-      </w:r>
-      <w:proofErr w:type="spellEnd"/>
-      <w:r>
-        <w:rPr>
-          <w:sz w:val="24"/>
-          <w:szCs w:val="24"/>
-        </w:rPr>
-        <w:t>.</w:t>
-      </w:r>
-    </w:p>
-    <w:p>
-      <w:pPr>
-        <w:rPr>
-          <w:sz w:val="24"/>
-          <w:szCs w:val="24"/>
-        </w:rPr>
-      </w:pPr>
-      <w:r>
-        <w:rPr>
-          <w:sz w:val="24"/>
-          <w:szCs w:val="24"/>
-        </w:rPr>
-        <w:t xml:space="preserve"> Before the next meeting Install 10 </w:t>
-      </w:r>
-      <w:proofErr w:type="gramStart"/>
-      <w:r>
-        <w:rPr>
-          <w:sz w:val="24"/>
-          <w:szCs w:val="24"/>
-        </w:rPr>
-        <w:t>games(</w:t>
-      </w:r>
-      <w:proofErr w:type="gramEnd"/>
-      <w:r>
-        <w:rPr>
-          <w:sz w:val="24"/>
-          <w:szCs w:val="24"/>
-        </w:rPr>
-        <w:t>5 driving, 5 racing) which have 1M+ downloads and play them for at least 1 hour. Understand how the game mechanics, logic work. Finalize the narrative.</w:t>
-      </w:r>
-    </w:p>
-    <w:p>
-      <w:pPr>
-        <w:rPr>
-          <w:sz w:val="24"/>
-          <w:szCs w:val="24"/>
-        </w:rPr>
-      </w:pPr>
-    </w:p>
-    <w:p>
-      <w:pPr>
-        <w:rPr>
-          <w:sz w:val="24"/>
-          <w:szCs w:val="24"/>
+        <w:t>Our idea is not very marketable but not a problem for Sproj.</w:t>
+      </w:r>
+    </w:p>
+    <w:p>
+      <w:pPr>
+        <w:rPr>
+          <w:sz w:val="24"/>
+          <w:szCs w:val="24"/>
+        </w:rPr>
+      </w:pPr>
+      <w:r>
+        <w:rPr>
+          <w:sz w:val="24"/>
+          <w:szCs w:val="24"/>
+        </w:rPr>
+        <w:t xml:space="preserve"> Before the next meeting Install 10 games(5 driving, 5 racing) which have 1M+ downloads and play them for at least 1 hour. Understand how the game mechanics, logic work. Finalize the narrative.</w:t>
+      </w:r>
+    </w:p>
+    <w:p>
+      <w:pPr>
+        <w:rPr>
+          <w:sz w:val="24"/>
+          <w:szCs w:val="24"/>
+        </w:rPr>
+      </w:pPr>
+    </w:p>
+    <w:p>
+      <w:pPr>
+        <w:rPr>
+          <w:sz w:val="24"/>
+          <w:szCs w:val="24"/>
+          <w:u w:val="single"/>
           <w:lang w:val="en-US"/>
         </w:rPr>
       </w:pPr>
@@ -455,32 +312,11 @@
           <w:bCs/>
           <w:sz w:val="24"/>
           <w:szCs w:val="24"/>
+          <w:u w:val="single"/>
           <w:lang w:val="en-US"/>
         </w:rPr>
         <w:lastRenderedPageBreak/>
-        <w:t xml:space="preserve">Minutes: Meeting with Sir </w:t>
-      </w:r>
-      <w:proofErr w:type="spellStart"/>
-      <w:r>
-        <w:rPr>
-          <w:b/>
-          <w:bCs/>
-          <w:sz w:val="24"/>
-          <w:szCs w:val="24"/>
-          <w:lang w:val="en-US"/>
-        </w:rPr>
-        <w:t>Waqar</w:t>
-      </w:r>
-      <w:proofErr w:type="spellEnd"/>
-      <w:r>
-        <w:rPr>
-          <w:b/>
-          <w:bCs/>
-          <w:sz w:val="24"/>
-          <w:szCs w:val="24"/>
-          <w:lang w:val="en-US"/>
-        </w:rPr>
-        <w:t xml:space="preserve"> (12 October 2022)</w:t>
+        <w:t>Minutes: Meeting with Sir Waqar (12 October 2022)</w:t>
       </w:r>
     </w:p>
     <w:p>
@@ -648,18 +484,8 @@
           <w:szCs w:val="24"/>
           <w:lang w:val="en-US"/>
         </w:rPr>
-        <w:t xml:space="preserve">Write up our game idea and document it in </w:t>
-      </w:r>
-      <w:proofErr w:type="spellStart"/>
-      <w:r>
-        <w:rPr>
-          <w:sz w:val="24"/>
-          <w:szCs w:val="24"/>
-          <w:lang w:val="en-US"/>
-        </w:rPr>
-        <w:t>github</w:t>
-      </w:r>
-      <w:proofErr w:type="spellEnd"/>
+        <w:t>Write up our game idea and document it in github</w:t>
+      </w:r>
     </w:p>
     <w:p>
       <w:pPr>
@@ -721,18 +547,8 @@
           <w:szCs w:val="24"/>
           <w:lang w:val="en-US"/>
         </w:rPr>
-        <w:t xml:space="preserve">Confirm tools from </w:t>
-      </w:r>
-      <w:proofErr w:type="spellStart"/>
-      <w:r>
-        <w:rPr>
-          <w:sz w:val="24"/>
-          <w:szCs w:val="24"/>
-          <w:lang w:val="en-US"/>
-        </w:rPr>
-        <w:t>Mindstorm</w:t>
-      </w:r>
-      <w:proofErr w:type="spellEnd"/>
+        <w:t>Confirm tools from Mindstorm</w:t>
+      </w:r>
     </w:p>
     <w:p>
       <w:pPr>
@@ -760,6 +576,7 @@
         <w:rPr>
           <w:sz w:val="24"/>
           <w:szCs w:val="24"/>
+          <w:u w:val="single"/>
           <w:lang w:val="en-US"/>
         </w:rPr>
       </w:pPr>
@@ -769,31 +586,10 @@
           <w:bCs/>
           <w:sz w:val="24"/>
           <w:szCs w:val="24"/>
-          <w:lang w:val="en-US"/>
-        </w:rPr>
-        <w:t xml:space="preserve">Minutes: Meeting with </w:t>
-      </w:r>
-      <w:proofErr w:type="spellStart"/>
-      <w:r>
-        <w:rPr>
-          <w:b/>
-          <w:bCs/>
-          <w:sz w:val="24"/>
-          <w:szCs w:val="24"/>
-          <w:lang w:val="en-US"/>
-        </w:rPr>
-        <w:t>Faizan</w:t>
-      </w:r>
-      <w:proofErr w:type="spellEnd"/>
-      <w:r>
-        <w:rPr>
-          <w:b/>
-          <w:bCs/>
-          <w:sz w:val="24"/>
-          <w:szCs w:val="24"/>
-          <w:lang w:val="en-US"/>
-        </w:rPr>
-        <w:t xml:space="preserve"> (12 October 2022)</w:t>
+          <w:u w:val="single"/>
+          <w:lang w:val="en-US"/>
+        </w:rPr>
+        <w:t>Minutes: Meeting with Faizan (12 October 2022)</w:t>
       </w:r>
     </w:p>
     <w:p>
@@ -1045,25 +841,7 @@
           <w:szCs w:val="24"/>
           <w:lang w:val="en-US"/>
         </w:rPr>
-        <w:t xml:space="preserve">For mass marketability, turn off </w:t>
-      </w:r>
-      <w:proofErr w:type="spellStart"/>
-      <w:r>
-        <w:rPr>
-          <w:sz w:val="24"/>
-          <w:szCs w:val="24"/>
-          <w:lang w:val="en-US"/>
-        </w:rPr>
-        <w:t>tiliting</w:t>
-      </w:r>
-      <w:proofErr w:type="spellEnd"/>
-      <w:r>
-        <w:rPr>
-          <w:sz w:val="24"/>
-          <w:szCs w:val="24"/>
-          <w:lang w:val="en-US"/>
-        </w:rPr>
-        <w:t xml:space="preserve"> + cartoonish art + vertical mode but don’t think about market though: do what would impress judges</w:t>
+        <w:t>For mass marketability, turn off tiliting + cartoonish art + vertical mode but don’t think about market though: do what would impress judges</w:t>
       </w:r>
     </w:p>
     <w:p>
@@ -1078,94 +856,75 @@
           <w:lang w:val="en-US"/>
         </w:rPr>
       </w:pPr>
-      <w:proofErr w:type="spellStart"/>
-      <w:r>
-        <w:rPr>
-          <w:sz w:val="24"/>
-          <w:szCs w:val="24"/>
-          <w:lang w:val="en-US"/>
-        </w:rPr>
-        <w:t>Amaan’s</w:t>
-      </w:r>
-      <w:proofErr w:type="spellEnd"/>
-      <w:r>
-        <w:rPr>
-          <w:sz w:val="24"/>
-          <w:szCs w:val="24"/>
-          <w:lang w:val="en-US"/>
-        </w:rPr>
-        <w:t xml:space="preserve"> technical questions about different scenarios of obstacles, path </w:t>
-      </w:r>
-      <w:proofErr w:type="spellStart"/>
-      <w:r>
-        <w:rPr>
-          <w:sz w:val="24"/>
-          <w:szCs w:val="24"/>
-          <w:lang w:val="en-US"/>
-        </w:rPr>
-        <w:t>etc</w:t>
-      </w:r>
-      <w:proofErr w:type="spellEnd"/>
-    </w:p>
-    <w:p>
-      <w:pPr>
-        <w:rPr>
-          <w:sz w:val="24"/>
-          <w:szCs w:val="24"/>
-          <w:lang w:val="en-US"/>
-        </w:rPr>
-      </w:pPr>
-    </w:p>
-    <w:p>
-      <w:pPr>
-        <w:rPr>
-          <w:sz w:val="24"/>
-          <w:szCs w:val="24"/>
-          <w:lang w:val="en-US"/>
-        </w:rPr>
-      </w:pPr>
-    </w:p>
-    <w:p>
-      <w:pPr>
-        <w:rPr>
-          <w:sz w:val="24"/>
-          <w:szCs w:val="24"/>
-          <w:lang w:val="en-US"/>
-        </w:rPr>
-      </w:pPr>
-    </w:p>
-    <w:p>
-      <w:pPr>
-        <w:rPr>
-          <w:sz w:val="24"/>
-          <w:szCs w:val="24"/>
-          <w:lang w:val="en-US"/>
-        </w:rPr>
-      </w:pPr>
-    </w:p>
-    <w:p>
-      <w:pPr>
-        <w:rPr>
-          <w:sz w:val="24"/>
-          <w:szCs w:val="24"/>
-          <w:lang w:val="en-US"/>
-        </w:rPr>
-      </w:pPr>
-    </w:p>
-    <w:p>
-      <w:pPr>
-        <w:rPr>
-          <w:sz w:val="24"/>
-          <w:szCs w:val="24"/>
-          <w:lang w:val="en-US"/>
-        </w:rPr>
-      </w:pPr>
-    </w:p>
-    <w:p>
-      <w:pPr>
-        <w:rPr>
-          <w:sz w:val="24"/>
-          <w:szCs w:val="24"/>
+      <w:r>
+        <w:rPr>
+          <w:sz w:val="24"/>
+          <w:szCs w:val="24"/>
+          <w:lang w:val="en-US"/>
+        </w:rPr>
+        <w:t>Amaan’s technical questions about different scenarios of obstacles, path etc</w:t>
+      </w:r>
+    </w:p>
+    <w:p>
+      <w:pPr>
+        <w:rPr>
+          <w:sz w:val="24"/>
+          <w:szCs w:val="24"/>
+          <w:lang w:val="en-US"/>
+        </w:rPr>
+      </w:pPr>
+    </w:p>
+    <w:p>
+      <w:pPr>
+        <w:rPr>
+          <w:sz w:val="24"/>
+          <w:szCs w:val="24"/>
+          <w:lang w:val="en-US"/>
+        </w:rPr>
+      </w:pPr>
+    </w:p>
+    <w:p>
+      <w:pPr>
+        <w:rPr>
+          <w:sz w:val="24"/>
+          <w:szCs w:val="24"/>
+          <w:lang w:val="en-US"/>
+        </w:rPr>
+      </w:pPr>
+    </w:p>
+    <w:p>
+      <w:pPr>
+        <w:rPr>
+          <w:sz w:val="24"/>
+          <w:szCs w:val="24"/>
+          <w:lang w:val="en-US"/>
+        </w:rPr>
+      </w:pPr>
+    </w:p>
+    <w:p>
+      <w:pPr>
+        <w:rPr>
+          <w:sz w:val="24"/>
+          <w:szCs w:val="24"/>
+          <w:lang w:val="en-US"/>
+        </w:rPr>
+      </w:pPr>
+    </w:p>
+    <w:p>
+      <w:pPr>
+        <w:rPr>
+          <w:sz w:val="24"/>
+          <w:szCs w:val="24"/>
+          <w:lang w:val="en-US"/>
+        </w:rPr>
+      </w:pPr>
+    </w:p>
+    <w:p>
+      <w:pPr>
+        <w:rPr>
+          <w:sz w:val="24"/>
+          <w:szCs w:val="24"/>
+          <w:u w:val="single"/>
           <w:lang w:val="en-US"/>
         </w:rPr>
       </w:pPr>
@@ -1175,6 +934,7 @@
           <w:bCs/>
           <w:sz w:val="24"/>
           <w:szCs w:val="24"/>
+          <w:u w:val="single"/>
           <w:lang w:val="en-US"/>
         </w:rPr>
         <w:lastRenderedPageBreak/>
@@ -1241,36 +1001,8 @@
           <w:szCs w:val="24"/>
           <w:lang w:val="en-US"/>
         </w:rPr>
-        <w:t xml:space="preserve">Side-assignment given to research on multiplayer possibilities and ways while implementing single-player in 1st month. Check out Photon, </w:t>
-      </w:r>
-      <w:proofErr w:type="spellStart"/>
-      <w:r>
-        <w:rPr>
-          <w:sz w:val="24"/>
-          <w:szCs w:val="24"/>
-          <w:lang w:val="en-US"/>
-        </w:rPr>
-        <w:t>Natama</w:t>
-      </w:r>
-      <w:proofErr w:type="spellEnd"/>
-      <w:r>
-        <w:rPr>
-          <w:sz w:val="24"/>
-          <w:szCs w:val="24"/>
-          <w:lang w:val="en-US"/>
-        </w:rPr>
-        <w:t xml:space="preserve"> </w:t>
-      </w:r>
-      <w:proofErr w:type="spellStart"/>
-      <w:r>
-        <w:rPr>
-          <w:sz w:val="24"/>
-          <w:szCs w:val="24"/>
-          <w:lang w:val="en-US"/>
-        </w:rPr>
-        <w:t>etc</w:t>
-      </w:r>
-      <w:proofErr w:type="spellEnd"/>
+        <w:t>Side-assignment given to research on multiplayer possibilities and ways while implementing single-player in 1st month. Check out Photon, Natama etc</w:t>
+      </w:r>
     </w:p>
     <w:p>
       <w:pPr>
@@ -1332,25 +1064,7 @@
           <w:szCs w:val="24"/>
           <w:lang w:val="en-US"/>
         </w:rPr>
-        <w:t xml:space="preserve">Advised on </w:t>
-      </w:r>
-      <w:proofErr w:type="spellStart"/>
-      <w:r>
-        <w:rPr>
-          <w:sz w:val="24"/>
-          <w:szCs w:val="24"/>
-          <w:lang w:val="en-US"/>
-        </w:rPr>
-        <w:t>Github</w:t>
-      </w:r>
-      <w:proofErr w:type="spellEnd"/>
-      <w:r>
-        <w:rPr>
-          <w:sz w:val="24"/>
-          <w:szCs w:val="24"/>
-          <w:lang w:val="en-US"/>
-        </w:rPr>
-        <w:t xml:space="preserve"> usage and work division</w:t>
+        <w:t>Advised on Github usage and work division</w:t>
       </w:r>
     </w:p>
     <w:p>
@@ -1392,25 +1106,7 @@
           <w:szCs w:val="24"/>
           <w:lang w:val="en-US"/>
         </w:rPr>
-        <w:t xml:space="preserve">Advised to learn Unity through Unity </w:t>
-      </w:r>
-      <w:proofErr w:type="spellStart"/>
-      <w:r>
-        <w:rPr>
-          <w:sz w:val="24"/>
-          <w:szCs w:val="24"/>
-          <w:lang w:val="en-US"/>
-        </w:rPr>
-        <w:t>Learn’s</w:t>
-      </w:r>
-      <w:proofErr w:type="spellEnd"/>
-      <w:r>
-        <w:rPr>
-          <w:sz w:val="24"/>
-          <w:szCs w:val="24"/>
-          <w:lang w:val="en-US"/>
-        </w:rPr>
-        <w:t xml:space="preserve"> appropriate examples</w:t>
+        <w:t>Advised to learn Unity through Unity Learn’s appropriate examples</w:t>
       </w:r>
     </w:p>
     <w:p>
@@ -1489,29 +1185,7 @@
           <w:szCs w:val="24"/>
           <w:u w:val="single"/>
         </w:rPr>
-        <w:t xml:space="preserve">Minutes: Meeting with Sir </w:t>
-      </w:r>
-      <w:proofErr w:type="spellStart"/>
-      <w:r>
-        <w:rPr>
-          <w:b/>
-          <w:bCs/>
-          <w:sz w:val="24"/>
-          <w:szCs w:val="24"/>
-          <w:u w:val="single"/>
-        </w:rPr>
-        <w:t>Waqar</w:t>
-      </w:r>
-      <w:proofErr w:type="spellEnd"/>
-      <w:r>
-        <w:rPr>
-          <w:b/>
-          <w:bCs/>
-          <w:sz w:val="24"/>
-          <w:szCs w:val="24"/>
-          <w:u w:val="single"/>
-        </w:rPr>
-        <w:t xml:space="preserve"> (26 October 2022)</w:t>
+        <w:t>Minutes: Meeting with Sir Waqar (26 October 2022)</w:t>
       </w:r>
     </w:p>
     <w:p>
@@ -1591,35 +1265,576 @@
           <w:sz w:val="24"/>
           <w:szCs w:val="24"/>
         </w:rPr>
-        <w:t xml:space="preserve">Next work target: after meeting with </w:t>
-      </w:r>
-      <w:proofErr w:type="spellStart"/>
-      <w:r>
-        <w:rPr>
-          <w:sz w:val="24"/>
-          <w:szCs w:val="24"/>
-        </w:rPr>
-        <w:t>Mindstorm</w:t>
-      </w:r>
-      <w:proofErr w:type="spellEnd"/>
-      <w:r>
-        <w:rPr>
-          <w:sz w:val="24"/>
-          <w:szCs w:val="24"/>
-        </w:rPr>
-        <w:t xml:space="preserve"> labs</w:t>
-      </w:r>
-    </w:p>
-    <w:p>
-      <w:pPr>
-        <w:rPr>
-          <w:sz w:val="24"/>
-          <w:szCs w:val="24"/>
-          <w:lang w:val="en-US"/>
-        </w:rPr>
-      </w:pPr>
+        <w:t>Next work target: after meeting with Mindstorm labs</w:t>
+      </w:r>
+    </w:p>
+    <w:p>
+      <w:pPr>
+        <w:pStyle w:val="ListParagraph"/>
+        <w:rPr>
+          <w:sz w:val="24"/>
+          <w:szCs w:val="24"/>
+        </w:rPr>
+      </w:pPr>
+    </w:p>
+    <w:p>
+      <w:pPr>
+        <w:rPr>
+          <w:b/>
+          <w:bCs/>
+          <w:color w:val="1D1C1D"/>
+          <w:sz w:val="23"/>
+          <w:szCs w:val="23"/>
+          <w:u w:val="single"/>
+          <w:shd w:val="clear" w:color="auto" w:fill="F8F8F8"/>
+        </w:rPr>
+      </w:pPr>
+      <w:r>
+        <w:rPr>
+          <w:b/>
+          <w:bCs/>
+          <w:color w:val="1D1C1D"/>
+          <w:sz w:val="23"/>
+          <w:szCs w:val="23"/>
+          <w:u w:val="single"/>
+          <w:shd w:val="clear" w:color="auto" w:fill="F8F8F8"/>
+        </w:rPr>
+        <w:t>Minutes: Meeting with Hussain (31 October 2022)</w:t>
+      </w:r>
+    </w:p>
+    <w:p>
+      <w:pPr>
+        <w:rPr>
+          <w:color w:val="1D1C1D"/>
+          <w:sz w:val="23"/>
+          <w:szCs w:val="23"/>
+          <w:shd w:val="clear" w:color="auto" w:fill="F8F8F8"/>
+        </w:rPr>
+      </w:pPr>
+      <w:r>
+        <w:rPr>
+          <w:color w:val="1D1C1D"/>
+          <w:sz w:val="23"/>
+          <w:szCs w:val="23"/>
+          <w:shd w:val="clear" w:color="auto" w:fill="F8F8F8"/>
+        </w:rPr>
+        <w:t>• Problems (wheel rotation and bike tilt) discussed.</w:t>
+      </w:r>
+      <w:r>
+        <w:rPr>
+          <w:color w:val="1D1C1D"/>
+          <w:sz w:val="23"/>
+          <w:szCs w:val="23"/>
+        </w:rPr>
+        <w:br/>
+      </w:r>
+      <w:r>
+        <w:rPr>
+          <w:color w:val="1D1C1D"/>
+          <w:sz w:val="23"/>
+          <w:szCs w:val="23"/>
+          <w:shd w:val="clear" w:color="auto" w:fill="F8F8F8"/>
+        </w:rPr>
+        <w:t>• Organization of folders discussed.</w:t>
+      </w:r>
+      <w:r>
+        <w:rPr>
+          <w:color w:val="1D1C1D"/>
+          <w:sz w:val="23"/>
+          <w:szCs w:val="23"/>
+        </w:rPr>
+        <w:br/>
+      </w:r>
+      <w:r>
+        <w:rPr>
+          <w:color w:val="1D1C1D"/>
+          <w:sz w:val="23"/>
+          <w:szCs w:val="23"/>
+          <w:shd w:val="clear" w:color="auto" w:fill="F8F8F8"/>
+        </w:rPr>
+        <w:t>         • Each object should have its own folder and its own scripts to keep the folder structure organized.</w:t>
+      </w:r>
+      <w:r>
+        <w:rPr>
+          <w:color w:val="1D1C1D"/>
+          <w:sz w:val="23"/>
+          <w:szCs w:val="23"/>
+        </w:rPr>
+        <w:br/>
+      </w:r>
+      <w:r>
+        <w:rPr>
+          <w:b/>
+          <w:bCs/>
+          <w:color w:val="1D1C1D"/>
+          <w:sz w:val="23"/>
+          <w:szCs w:val="23"/>
+          <w:shd w:val="clear" w:color="auto" w:fill="F8F8F8"/>
+        </w:rPr>
+        <w:t>Rotation Problem:</w:t>
+      </w:r>
+      <w:r>
+        <w:rPr>
+          <w:color w:val="1D1C1D"/>
+          <w:sz w:val="23"/>
+          <w:szCs w:val="23"/>
+        </w:rPr>
+        <w:br/>
+      </w:r>
+      <w:r>
+        <w:rPr>
+          <w:color w:val="1D1C1D"/>
+          <w:sz w:val="23"/>
+          <w:szCs w:val="23"/>
+          <w:shd w:val="clear" w:color="auto" w:fill="F8F8F8"/>
+        </w:rPr>
+        <w:t>         • Rotate should be local, not global. This can help fix the rotation issue.</w:t>
+      </w:r>
+      <w:r>
+        <w:rPr>
+          <w:color w:val="1D1C1D"/>
+          <w:sz w:val="23"/>
+          <w:szCs w:val="23"/>
+        </w:rPr>
+        <w:br/>
+      </w:r>
+      <w:r>
+        <w:rPr>
+          <w:color w:val="1D1C1D"/>
+          <w:sz w:val="23"/>
+          <w:szCs w:val="23"/>
+          <w:shd w:val="clear" w:color="auto" w:fill="F8F8F8"/>
+        </w:rPr>
+        <w:t>         • The entire body should be linked to wheels through joints and then wheels will move the body.</w:t>
+      </w:r>
+      <w:r>
+        <w:rPr>
+          <w:color w:val="1D1C1D"/>
+          <w:sz w:val="23"/>
+          <w:szCs w:val="23"/>
+        </w:rPr>
+        <w:br/>
+      </w:r>
+      <w:r>
+        <w:rPr>
+          <w:b/>
+          <w:bCs/>
+          <w:color w:val="1D1C1D"/>
+          <w:sz w:val="23"/>
+          <w:szCs w:val="23"/>
+          <w:shd w:val="clear" w:color="auto" w:fill="F8F8F8"/>
+        </w:rPr>
+        <w:t>Siderails issue:</w:t>
+      </w:r>
+      <w:r>
+        <w:rPr>
+          <w:color w:val="1D1C1D"/>
+          <w:sz w:val="23"/>
+          <w:szCs w:val="23"/>
+        </w:rPr>
+        <w:br/>
+      </w:r>
+      <w:r>
+        <w:rPr>
+          <w:color w:val="1D1C1D"/>
+          <w:sz w:val="23"/>
+          <w:szCs w:val="23"/>
+          <w:shd w:val="clear" w:color="auto" w:fill="F8F8F8"/>
+        </w:rPr>
+        <w:t>             • Make sure there is not any gap between the colliders. Check it, especially when the path regenerates.</w:t>
+      </w:r>
+      <w:r>
+        <w:rPr>
+          <w:color w:val="1D1C1D"/>
+          <w:sz w:val="23"/>
+          <w:szCs w:val="23"/>
+        </w:rPr>
+        <w:br/>
+      </w:r>
+      <w:r>
+        <w:rPr>
+          <w:b/>
+          <w:bCs/>
+          <w:color w:val="1D1C1D"/>
+          <w:sz w:val="23"/>
+          <w:szCs w:val="23"/>
+          <w:shd w:val="clear" w:color="auto" w:fill="F8F8F8"/>
+        </w:rPr>
+        <w:t>Tilt Problem:</w:t>
+      </w:r>
+      <w:r>
+        <w:rPr>
+          <w:color w:val="1D1C1D"/>
+          <w:sz w:val="23"/>
+          <w:szCs w:val="23"/>
+        </w:rPr>
+        <w:br/>
+      </w:r>
+      <w:r>
+        <w:rPr>
+          <w:color w:val="1D1C1D"/>
+          <w:sz w:val="23"/>
+          <w:szCs w:val="23"/>
+          <w:shd w:val="clear" w:color="auto" w:fill="F8F8F8"/>
+        </w:rPr>
+        <w:t>             • Use clamps in unity to prevent the object from moving beyond a range. For example, set a 45-degree range on both sides of the object, so that object doesn’t fall beyond that range.</w:t>
+      </w:r>
+      <w:r>
+        <w:rPr>
+          <w:color w:val="1D1C1D"/>
+          <w:sz w:val="23"/>
+          <w:szCs w:val="23"/>
+        </w:rPr>
+        <w:br/>
+      </w:r>
+      <w:r>
+        <w:rPr>
+          <w:color w:val="1D1C1D"/>
+          <w:sz w:val="23"/>
+          <w:szCs w:val="23"/>
+          <w:shd w:val="clear" w:color="auto" w:fill="F8F8F8"/>
+        </w:rPr>
+        <w:lastRenderedPageBreak/>
+        <w:t>• Hussain went through the scripts and suggested changes to keep the code clean.</w:t>
+      </w:r>
+      <w:r>
+        <w:rPr>
+          <w:color w:val="1D1C1D"/>
+          <w:sz w:val="23"/>
+          <w:szCs w:val="23"/>
+        </w:rPr>
+        <w:br/>
+      </w:r>
+      <w:r>
+        <w:rPr>
+          <w:color w:val="1D1C1D"/>
+          <w:sz w:val="23"/>
+          <w:szCs w:val="23"/>
+          <w:shd w:val="clear" w:color="auto" w:fill="F8F8F8"/>
+        </w:rPr>
+        <w:t>             • Create a separate folder and create a script to keep all the references in that script. And then access them through a game object of that script. This helps keep the code clean.</w:t>
+      </w:r>
+      <w:r>
+        <w:rPr>
+          <w:color w:val="1D1C1D"/>
+          <w:sz w:val="23"/>
+          <w:szCs w:val="23"/>
+        </w:rPr>
+        <w:br/>
+      </w:r>
+      <w:r>
+        <w:rPr>
+          <w:color w:val="1D1C1D"/>
+          <w:sz w:val="23"/>
+          <w:szCs w:val="23"/>
+          <w:shd w:val="clear" w:color="auto" w:fill="F8F8F8"/>
+        </w:rPr>
+        <w:t>             • Instead of deleting the tile, set it as inactive, reposition it and then make it active again. Doing this will make the rendering fast.</w:t>
+      </w:r>
+      <w:r>
+        <w:rPr>
+          <w:color w:val="1D1C1D"/>
+          <w:sz w:val="23"/>
+          <w:szCs w:val="23"/>
+        </w:rPr>
+        <w:br/>
+      </w:r>
+      <w:r>
+        <w:rPr>
+          <w:color w:val="1D1C1D"/>
+          <w:sz w:val="23"/>
+          <w:szCs w:val="23"/>
+          <w:shd w:val="clear" w:color="auto" w:fill="F8F8F8"/>
+        </w:rPr>
+        <w:t>             • Use LINQ in C#. Helps in reducing the code lines.• A new asset (starter kit) shared by Hussain. Use it and give credit to the author. Or understand the code in that asset and implement it in your bike mechanics.  Just use the bike and not the whole level generation.</w:t>
+      </w:r>
+      <w:r>
+        <w:rPr>
+          <w:color w:val="1D1C1D"/>
+          <w:sz w:val="23"/>
+          <w:szCs w:val="23"/>
+        </w:rPr>
+        <w:br/>
+      </w:r>
+      <w:r>
+        <w:rPr>
+          <w:color w:val="1D1C1D"/>
+          <w:sz w:val="23"/>
+          <w:szCs w:val="23"/>
+          <w:shd w:val="clear" w:color="auto" w:fill="F8F8F8"/>
+        </w:rPr>
+        <w:t>• Discussed what can be added to the game:</w:t>
+      </w:r>
+      <w:r>
+        <w:rPr>
+          <w:color w:val="1D1C1D"/>
+          <w:sz w:val="23"/>
+          <w:szCs w:val="23"/>
+        </w:rPr>
+        <w:br/>
+      </w:r>
+      <w:r>
+        <w:rPr>
+          <w:color w:val="1D1C1D"/>
+          <w:sz w:val="23"/>
+          <w:szCs w:val="23"/>
+          <w:shd w:val="clear" w:color="auto" w:fill="F8F8F8"/>
+        </w:rPr>
+        <w:t>              • Four to Five Levels in the game is enough.</w:t>
+      </w:r>
+      <w:r>
+        <w:rPr>
+          <w:color w:val="1D1C1D"/>
+          <w:sz w:val="23"/>
+          <w:szCs w:val="23"/>
+        </w:rPr>
+        <w:br/>
+      </w:r>
+      <w:r>
+        <w:rPr>
+          <w:color w:val="1D1C1D"/>
+          <w:sz w:val="23"/>
+          <w:szCs w:val="23"/>
+          <w:shd w:val="clear" w:color="auto" w:fill="F8F8F8"/>
+        </w:rPr>
+        <w:t>              • We can also implement jumps of bikes, stunts, and replays to make the game unique.</w:t>
+      </w:r>
+    </w:p>
+    <w:p>
+      <w:pPr>
+        <w:rPr>
+          <w:b/>
+          <w:bCs/>
+          <w:color w:val="1D1C1D"/>
+          <w:sz w:val="23"/>
+          <w:szCs w:val="23"/>
+          <w:shd w:val="clear" w:color="auto" w:fill="F8F8F8"/>
+        </w:rPr>
+      </w:pPr>
+      <w:r>
+        <w:rPr>
+          <w:b/>
+          <w:bCs/>
+          <w:color w:val="1D1C1D"/>
+          <w:sz w:val="23"/>
+          <w:szCs w:val="23"/>
+          <w:shd w:val="clear" w:color="auto" w:fill="F8F8F8"/>
+        </w:rPr>
+        <w:t>Goals - next two weeks:</w:t>
+      </w:r>
+    </w:p>
+    <w:p>
+      <w:pPr>
+        <w:rPr>
+          <w:color w:val="1D1C1D"/>
+          <w:sz w:val="23"/>
+          <w:szCs w:val="23"/>
+          <w:shd w:val="clear" w:color="auto" w:fill="F8F8F8"/>
+        </w:rPr>
+      </w:pPr>
+      <w:r>
+        <w:rPr>
+          <w:color w:val="1D1C1D"/>
+          <w:sz w:val="23"/>
+          <w:szCs w:val="23"/>
+          <w:shd w:val="clear" w:color="auto" w:fill="F8F8F8"/>
+        </w:rPr>
+        <w:t>•    All the members get hands-on GitHub.</w:t>
+      </w:r>
+      <w:r>
+        <w:rPr>
+          <w:color w:val="1D1C1D"/>
+          <w:sz w:val="23"/>
+          <w:szCs w:val="23"/>
+        </w:rPr>
+        <w:br/>
+      </w:r>
+      <w:r>
+        <w:rPr>
+          <w:color w:val="1D1C1D"/>
+          <w:sz w:val="23"/>
+          <w:szCs w:val="23"/>
+          <w:shd w:val="clear" w:color="auto" w:fill="F8F8F8"/>
+        </w:rPr>
+        <w:t>•    Make branches in GitHub and each member uploads their respective part in those branches so the other members can look at and test their code as well.</w:t>
+      </w:r>
+      <w:r>
+        <w:rPr>
+          <w:color w:val="1D1C1D"/>
+          <w:sz w:val="23"/>
+          <w:szCs w:val="23"/>
+        </w:rPr>
+        <w:br/>
+      </w:r>
+      <w:r>
+        <w:rPr>
+          <w:color w:val="1D1C1D"/>
+          <w:sz w:val="23"/>
+          <w:szCs w:val="23"/>
+          <w:shd w:val="clear" w:color="auto" w:fill="F8F8F8"/>
+        </w:rPr>
+        <w:t>•    Start working on SRS and SDS documents as well to list down the features and designs that you want to implement in the game.</w:t>
+      </w:r>
+      <w:r>
+        <w:rPr>
+          <w:color w:val="1D1C1D"/>
+          <w:sz w:val="23"/>
+          <w:szCs w:val="23"/>
+        </w:rPr>
+        <w:br/>
+      </w:r>
+      <w:r>
+        <w:rPr>
+          <w:color w:val="1D1C1D"/>
+          <w:sz w:val="23"/>
+          <w:szCs w:val="23"/>
+          <w:shd w:val="clear" w:color="auto" w:fill="F8F8F8"/>
+        </w:rPr>
+        <w:t>•    Understand the implementation of the starter kit and apply it to your bike mechanics and path generation.</w:t>
+      </w:r>
+      <w:r>
+        <w:rPr>
+          <w:color w:val="1D1C1D"/>
+          <w:sz w:val="23"/>
+          <w:szCs w:val="23"/>
+        </w:rPr>
+        <w:br/>
+      </w:r>
+      <w:r>
+        <w:rPr>
+          <w:color w:val="1D1C1D"/>
+          <w:sz w:val="23"/>
+          <w:szCs w:val="23"/>
+          <w:shd w:val="clear" w:color="auto" w:fill="F8F8F8"/>
+        </w:rPr>
+        <w:t>•    Add some obstacles, such as oil spills and spike strips, etc.</w:t>
+      </w:r>
+    </w:p>
+    <w:p>
+      <w:pPr>
+        <w:rPr>
+          <w:color w:val="1D1C1D"/>
+          <w:sz w:val="23"/>
+          <w:szCs w:val="23"/>
+          <w:shd w:val="clear" w:color="auto" w:fill="F8F8F8"/>
+        </w:rPr>
+      </w:pPr>
+    </w:p>
+    <w:p>
+      <w:pPr>
+        <w:rPr>
+          <w:b/>
+          <w:bCs/>
+          <w:sz w:val="24"/>
+          <w:szCs w:val="24"/>
+          <w:u w:val="single"/>
+        </w:rPr>
+      </w:pPr>
+      <w:r>
+        <w:rPr>
+          <w:b/>
+          <w:bCs/>
+          <w:sz w:val="24"/>
+          <w:szCs w:val="24"/>
+          <w:u w:val="single"/>
+        </w:rPr>
+        <w:t>Minutes: Meeting with Sir Waqar (</w:t>
+      </w:r>
+      <w:r>
+        <w:rPr>
+          <w:b/>
+          <w:bCs/>
+          <w:sz w:val="24"/>
+          <w:szCs w:val="24"/>
+          <w:u w:val="single"/>
+        </w:rPr>
+        <w:t xml:space="preserve">9 November </w:t>
+      </w:r>
       <w:bookmarkStart w:id="0" w:name="_GoBack"/>
       <w:bookmarkEnd w:id="0"/>
+      <w:r>
+        <w:rPr>
+          <w:b/>
+          <w:bCs/>
+          <w:sz w:val="24"/>
+          <w:szCs w:val="24"/>
+          <w:u w:val="single"/>
+        </w:rPr>
+        <w:t>2022)</w:t>
+      </w:r>
+    </w:p>
+    <w:p>
+      <w:pPr>
+        <w:rPr>
+          <w:noProof/>
+          <w:lang w:val="en-US"/>
+        </w:rPr>
+      </w:pPr>
+    </w:p>
+    <w:p>
+      <w:pPr>
+        <w:rPr>
+          <w:noProof/>
+          <w:lang w:val="en-US"/>
+        </w:rPr>
+      </w:pPr>
+    </w:p>
+    <w:p>
+      <w:pPr>
+        <w:rPr>
+          <w:sz w:val="24"/>
+          <w:szCs w:val="24"/>
+          <w:lang w:val="en-US"/>
+        </w:rPr>
+      </w:pPr>
+      <w:r>
+        <w:rPr>
+          <w:noProof/>
+          <w:lang w:val="en-US"/>
+        </w:rPr>
+        <w:drawing>
+          <wp:inline distT="0" distB="0" distL="0" distR="0" wp14:anchorId="36B6AF6E" wp14:editId="2DF21ABA">
+            <wp:extent cx="1598455" cy="2288763"/>
+            <wp:effectExtent l="0" t="0" r="1905" b="0"/>
+            <wp:docPr id="1" name="Picture 1"/>
+            <wp:cNvGraphicFramePr>
+              <a:graphicFrameLocks xmlns:a="http://schemas.openxmlformats.org/drawingml/2006/main" noChangeAspect="1"/>
+            </wp:cNvGraphicFramePr>
+            <a:graphic xmlns:a="http://schemas.openxmlformats.org/drawingml/2006/main">
+              <a:graphicData uri="http://schemas.openxmlformats.org/drawingml/2006/picture">
+                <pic:pic xmlns:pic="http://schemas.openxmlformats.org/drawingml/2006/picture">
+                  <pic:nvPicPr>
+                    <pic:cNvPr id="1" name=""/>
+                    <pic:cNvPicPr/>
+                  </pic:nvPicPr>
+                  <pic:blipFill rotWithShape="1">
+                    <a:blip r:embed="rId7"/>
+                    <a:srcRect l="45566" t="18796" r="27522" b="12702"/>
+                    <a:stretch/>
+                  </pic:blipFill>
+                  <pic:spPr bwMode="auto">
+                    <a:xfrm>
+                      <a:off x="0" y="0"/>
+                      <a:ext cx="1599496" cy="2290253"/>
+                    </a:xfrm>
+                    <a:prstGeom prst="rect">
+                      <a:avLst/>
+                    </a:prstGeom>
+                    <a:ln>
+                      <a:noFill/>
+                    </a:ln>
+                    <a:extLst>
+                      <a:ext uri="{53640926-AAD7-44D8-BBD7-CCE9431645EC}">
+                        <a14:shadowObscured xmlns:a14="http://schemas.microsoft.com/office/drawing/2010/main"/>
+                      </a:ext>
+                    </a:extLst>
+                  </pic:spPr>
+                </pic:pic>
+              </a:graphicData>
+            </a:graphic>
+          </wp:inline>
+        </w:drawing>
+      </w:r>
     </w:p>
     <w:sectPr>
       <w:pgSz w:w="12240" w:h="15840"/>
@@ -1629,6 +1844,56 @@
     </w:sectPr>
   </w:body>
 </w:document>
+</file>
+
+<file path=word/endnotes.xml><?xml version="1.0" encoding="utf-8"?>
+<w:endnotes xmlns:wpc="http://schemas.microsoft.com/office/word/2010/wordprocessingCanvas" xmlns:cx="http://schemas.microsoft.com/office/drawing/2014/chartex" xmlns:cx1="http://schemas.microsoft.com/office/drawing/2015/9/8/chartex" xmlns:mc="http://schemas.openxmlformats.org/markup-compatibility/2006" xmlns:o="urn:schemas-microsoft-com:office:office" xmlns:r="http://schemas.openxmlformats.org/officeDocument/2006/relationships" xmlns:m="http://schemas.openxmlformats.org/officeDocument/2006/math" xmlns:v="urn:schemas-microsoft-com:vml" xmlns:wp14="http://schemas.microsoft.com/office/word/2010/wordprocessingDrawing" xmlns:wp="http://schemas.openxmlformats.org/drawingml/2006/wordprocessingDrawing" xmlns:w10="urn:schemas-microsoft-com:office:word" xmlns:w="http://schemas.openxmlformats.org/wordprocessingml/2006/main" xmlns:w14="http://schemas.microsoft.com/office/word/2010/wordml" xmlns:w15="http://schemas.microsoft.com/office/word/2012/wordml" xmlns:w16se="http://schemas.microsoft.com/office/word/2015/wordml/symex" xmlns:wpg="http://schemas.microsoft.com/office/word/2010/wordprocessingGroup" xmlns:wpi="http://schemas.microsoft.com/office/word/2010/wordprocessingInk" xmlns:wne="http://schemas.microsoft.com/office/word/2006/wordml" xmlns:wps="http://schemas.microsoft.com/office/word/2010/wordprocessingShape" mc:Ignorable="w14 w15 w16se wp14">
+  <w:endnote w:type="separator" w:id="-1">
+    <w:p>
+      <w:pPr>
+        <w:spacing w:line="240" w:lineRule="auto"/>
+      </w:pPr>
+      <w:r>
+        <w:separator/>
+      </w:r>
+    </w:p>
+  </w:endnote>
+  <w:endnote w:type="continuationSeparator" w:id="0">
+    <w:p>
+      <w:pPr>
+        <w:spacing w:line="240" w:lineRule="auto"/>
+      </w:pPr>
+      <w:r>
+        <w:continuationSeparator/>
+      </w:r>
+    </w:p>
+  </w:endnote>
+</w:endnotes>
+</file>
+
+<file path=word/footnotes.xml><?xml version="1.0" encoding="utf-8"?>
+<w:footnotes xmlns:wpc="http://schemas.microsoft.com/office/word/2010/wordprocessingCanvas" xmlns:cx="http://schemas.microsoft.com/office/drawing/2014/chartex" xmlns:cx1="http://schemas.microsoft.com/office/drawing/2015/9/8/chartex" xmlns:mc="http://schemas.openxmlformats.org/markup-compatibility/2006" xmlns:o="urn:schemas-microsoft-com:office:office" xmlns:r="http://schemas.openxmlformats.org/officeDocument/2006/relationships" xmlns:m="http://schemas.openxmlformats.org/officeDocument/2006/math" xmlns:v="urn:schemas-microsoft-com:vml" xmlns:wp14="http://schemas.microsoft.com/office/word/2010/wordprocessingDrawing" xmlns:wp="http://schemas.openxmlformats.org/drawingml/2006/wordprocessingDrawing" xmlns:w10="urn:schemas-microsoft-com:office:word" xmlns:w="http://schemas.openxmlformats.org/wordprocessingml/2006/main" xmlns:w14="http://schemas.microsoft.com/office/word/2010/wordml" xmlns:w15="http://schemas.microsoft.com/office/word/2012/wordml" xmlns:w16se="http://schemas.microsoft.com/office/word/2015/wordml/symex" xmlns:wpg="http://schemas.microsoft.com/office/word/2010/wordprocessingGroup" xmlns:wpi="http://schemas.microsoft.com/office/word/2010/wordprocessingInk" xmlns:wne="http://schemas.microsoft.com/office/word/2006/wordml" xmlns:wps="http://schemas.microsoft.com/office/word/2010/wordprocessingShape" mc:Ignorable="w14 w15 w16se wp14">
+  <w:footnote w:type="separator" w:id="-1">
+    <w:p>
+      <w:pPr>
+        <w:spacing w:line="240" w:lineRule="auto"/>
+      </w:pPr>
+      <w:r>
+        <w:separator/>
+      </w:r>
+    </w:p>
+  </w:footnote>
+  <w:footnote w:type="continuationSeparator" w:id="0">
+    <w:p>
+      <w:pPr>
+        <w:spacing w:line="240" w:lineRule="auto"/>
+      </w:pPr>
+      <w:r>
+        <w:continuationSeparator/>
+      </w:r>
+    </w:p>
+  </w:footnote>
+</w:footnotes>
 </file>
 
 <file path=word/numbering.xml><?xml version="1.0" encoding="utf-8"?>
@@ -3828,6 +4093,50 @@
       <w:lang w:val="en-US"/>
     </w:rPr>
   </w:style>
+  <w:style w:type="paragraph" w:styleId="Header">
+    <w:name w:val="header"/>
+    <w:basedOn w:val="Normal"/>
+    <w:link w:val="HeaderChar"/>
+    <w:uiPriority w:val="99"/>
+    <w:unhideWhenUsed/>
+    <w:rsid w:val="005B3058"/>
+    <w:pPr>
+      <w:tabs>
+        <w:tab w:val="center" w:pos="4680"/>
+        <w:tab w:val="right" w:pos="9360"/>
+      </w:tabs>
+      <w:spacing w:line="240" w:lineRule="auto"/>
+    </w:pPr>
+  </w:style>
+  <w:style w:type="character" w:customStyle="1" w:styleId="HeaderChar">
+    <w:name w:val="Header Char"/>
+    <w:basedOn w:val="DefaultParagraphFont"/>
+    <w:link w:val="Header"/>
+    <w:uiPriority w:val="99"/>
+    <w:rsid w:val="005B3058"/>
+  </w:style>
+  <w:style w:type="paragraph" w:styleId="Footer">
+    <w:name w:val="footer"/>
+    <w:basedOn w:val="Normal"/>
+    <w:link w:val="FooterChar"/>
+    <w:uiPriority w:val="99"/>
+    <w:unhideWhenUsed/>
+    <w:rsid w:val="005B3058"/>
+    <w:pPr>
+      <w:tabs>
+        <w:tab w:val="center" w:pos="4680"/>
+        <w:tab w:val="right" w:pos="9360"/>
+      </w:tabs>
+      <w:spacing w:line="240" w:lineRule="auto"/>
+    </w:pPr>
+  </w:style>
+  <w:style w:type="character" w:customStyle="1" w:styleId="FooterChar">
+    <w:name w:val="Footer Char"/>
+    <w:basedOn w:val="DefaultParagraphFont"/>
+    <w:link w:val="Footer"/>
+    <w:uiPriority w:val="99"/>
+    <w:rsid w:val="005B3058"/>
+  </w:style>
 </w:styles>
 </file>
 

</xml_diff>